<commit_message>
rename panda-lane to panda-pump
</commit_message>
<xml_diff>
--- a/docs/docs/pandafw_en.docx
+++ b/docs/docs/pandafw_en.docx
@@ -243,8 +243,6 @@
         </w:rPr>
       </w:pPr>
     </w:p>
-    <w:bookmarkStart w:id="0" w:name="_GoBack"/>
-    <w:bookmarkEnd w:id="0"/>
     <w:p>
       <w:pPr>
         <w:pStyle w:val="TOC1"/>
@@ -1456,7 +1454,7 @@
           <w:szCs w:val="36"/>
         </w:rPr>
       </w:pPr>
-      <w:bookmarkStart w:id="1" w:name="_Toc515977746"/>
+      <w:bookmarkStart w:id="0" w:name="_Toc515977746"/>
       <w:r>
         <w:rPr>
           <w:rFonts w:cs="Arial"/>
@@ -1478,7 +1476,7 @@
         </w:rPr>
         <w:t>Panda Framework</w:t>
       </w:r>
-      <w:bookmarkEnd w:id="1"/>
+      <w:bookmarkEnd w:id="0"/>
     </w:p>
     <w:p>
       <w:pPr>
@@ -1494,7 +1492,7 @@
           <w:szCs w:val="32"/>
         </w:rPr>
       </w:pPr>
-      <w:bookmarkStart w:id="2" w:name="_Toc515977747"/>
+      <w:bookmarkStart w:id="1" w:name="_Toc515977747"/>
       <w:r>
         <w:rPr>
           <w:rFonts w:eastAsia="DengXian" w:cs="Arial"/>
@@ -1505,7 +1503,7 @@
         </w:rPr>
         <w:t>Outline</w:t>
       </w:r>
-      <w:bookmarkEnd w:id="2"/>
+      <w:bookmarkEnd w:id="1"/>
     </w:p>
     <w:p>
       <w:pPr>
@@ -1589,7 +1587,7 @@
           <w:szCs w:val="32"/>
         </w:rPr>
       </w:pPr>
-      <w:bookmarkStart w:id="3" w:name="_Toc515977748"/>
+      <w:bookmarkStart w:id="2" w:name="_Toc515977748"/>
       <w:r>
         <w:rPr>
           <w:rFonts w:eastAsia="DengXian" w:cs="Arial"/>
@@ -1600,7 +1598,7 @@
         </w:rPr>
         <w:t>Features</w:t>
       </w:r>
-      <w:bookmarkEnd w:id="3"/>
+      <w:bookmarkEnd w:id="2"/>
     </w:p>
     <w:p>
       <w:pPr>
@@ -2105,7 +2103,7 @@
         </w:rPr>
         <w:br w:type="page"/>
       </w:r>
-      <w:bookmarkStart w:id="4" w:name="_Toc515977749"/>
+      <w:bookmarkStart w:id="3" w:name="_Toc515977749"/>
       <w:r>
         <w:rPr>
           <w:rFonts w:cs="Arial"/>
@@ -2134,7 +2132,7 @@
         </w:rPr>
         <w:t xml:space="preserve"> Applying Effect</w:t>
       </w:r>
-      <w:bookmarkEnd w:id="4"/>
+      <w:bookmarkEnd w:id="3"/>
       <w:r>
         <w:rPr>
           <w:rFonts w:cs="Arial"/>
@@ -5465,7 +5463,7 @@
         </w:rPr>
         <w:br w:type="page"/>
       </w:r>
-      <w:bookmarkStart w:id="5" w:name="_Toc515977750"/>
+      <w:bookmarkStart w:id="4" w:name="_Toc515977750"/>
       <w:r>
         <w:rPr>
           <w:rFonts w:cs="Arial"/>
@@ -5476,7 +5474,7 @@
         <w:lastRenderedPageBreak/>
         <w:t>System Architecture</w:t>
       </w:r>
-      <w:bookmarkEnd w:id="5"/>
+      <w:bookmarkEnd w:id="4"/>
     </w:p>
     <w:p>
       <w:pPr>
@@ -7297,7 +7295,7 @@
         </w:rPr>
         <w:br w:type="page"/>
       </w:r>
-      <w:bookmarkStart w:id="6" w:name="_Toc515977751"/>
+      <w:bookmarkStart w:id="5" w:name="_Toc515977751"/>
       <w:r>
         <w:rPr>
           <w:rFonts w:cs="Arial"/>
@@ -7308,7 +7306,7 @@
         <w:lastRenderedPageBreak/>
         <w:t>Modules</w:t>
       </w:r>
-      <w:bookmarkEnd w:id="6"/>
+      <w:bookmarkEnd w:id="5"/>
     </w:p>
     <w:p>
       <w:pPr>
@@ -7773,7 +7771,7 @@
                 <w:kern w:val="0"/>
                 <w:sz w:val="24"/>
               </w:rPr>
-              <w:t>lane</w:t>
+              <w:t>pump</w:t>
             </w:r>
           </w:p>
         </w:tc>
@@ -7797,7 +7795,17 @@
                 <w:kern w:val="0"/>
                 <w:sz w:val="24"/>
               </w:rPr>
-              <w:t>Extension module. Contains basic template classes that implement CRUD, user authentication, and some other useful classes.</w:t>
+              <w:t>Ex</w:t>
+            </w:r>
+            <w:bookmarkStart w:id="6" w:name="_GoBack"/>
+            <w:bookmarkEnd w:id="6"/>
+            <w:r>
+              <w:rPr>
+                <w:rFonts w:ascii="Arial" w:hAnsi="Arial" w:cs="Arial"/>
+                <w:kern w:val="0"/>
+                <w:sz w:val="24"/>
+              </w:rPr>
+              <w:t>tension module. Contains basic template classes that implement CRUD, user authentication, and some other useful classes.</w:t>
             </w:r>
           </w:p>
         </w:tc>
@@ -8749,15 +8757,7 @@
                                 <w:sz w:val="20"/>
                                 <w:szCs w:val="20"/>
                               </w:rPr>
-                              <w:t>*.</w:t>
-                            </w:r>
-                            <w:r>
-                              <w:rPr>
-                                <w:rFonts w:ascii="ＭＳ ゴシック" w:eastAsia="ＭＳ ゴシック" w:hAnsi="ＭＳ ゴシック" w:hint="eastAsia"/>
-                                <w:sz w:val="20"/>
-                                <w:szCs w:val="20"/>
-                              </w:rPr>
-                              <w:t>ftl</w:t>
+                              <w:t>*.ftl</w:t>
                             </w:r>
                           </w:p>
                           <w:p>
@@ -9134,15 +9134,7 @@
                           <w:sz w:val="20"/>
                           <w:szCs w:val="20"/>
                         </w:rPr>
-                        <w:t>*.</w:t>
-                      </w:r>
-                      <w:r>
-                        <w:rPr>
-                          <w:rFonts w:ascii="ＭＳ ゴシック" w:eastAsia="ＭＳ ゴシック" w:hAnsi="ＭＳ ゴシック" w:hint="eastAsia"/>
-                          <w:sz w:val="20"/>
-                          <w:szCs w:val="20"/>
-                        </w:rPr>
-                        <w:t>ftl</w:t>
+                        <w:t>*.ftl</w:t>
                       </w:r>
                     </w:p>
                     <w:p>
@@ -23993,7 +23985,7 @@
 </file>
 
 <file path=customXml/itemProps1.xml><?xml version="1.0" encoding="utf-8"?>
-<ds:datastoreItem xmlns:ds="http://schemas.openxmlformats.org/officeDocument/2006/customXml" ds:itemID="{28D4D8F0-2E26-4856-8003-67B5803DD2C2}">
+<ds:datastoreItem xmlns:ds="http://schemas.openxmlformats.org/officeDocument/2006/customXml" ds:itemID="{FB48F2C5-E947-4072-8C59-90D6545CA5E7}">
   <ds:schemaRefs>
     <ds:schemaRef ds:uri="http://schemas.openxmlformats.org/officeDocument/2006/bibliography"/>
   </ds:schemaRefs>

</xml_diff>

<commit_message>
rename panda-pump to panda-wear
</commit_message>
<xml_diff>
--- a/docs/docs/pandafw_en.docx
+++ b/docs/docs/pandafw_en.docx
@@ -7763,74 +7763,6 @@
                 <w:kern w:val="0"/>
                 <w:sz w:val="24"/>
               </w:rPr>
-              <w:t>panda-</w:t>
-            </w:r>
-            <w:r>
-              <w:rPr>
-                <w:rFonts w:ascii="Arial" w:hAnsi="Arial" w:cs="Arial"/>
-                <w:kern w:val="0"/>
-                <w:sz w:val="24"/>
-              </w:rPr>
-              <w:t>pump</w:t>
-            </w:r>
-          </w:p>
-        </w:tc>
-        <w:tc>
-          <w:tcPr>
-            <w:tcW w:w="9630" w:type="dxa"/>
-            <w:shd w:val="clear" w:color="auto" w:fill="auto"/>
-          </w:tcPr>
-          <w:p>
-            <w:pPr>
-              <w:spacing w:line="440" w:lineRule="exact"/>
-              <w:rPr>
-                <w:rFonts w:ascii="Arial" w:hAnsi="Arial" w:cs="Arial"/>
-                <w:kern w:val="0"/>
-                <w:sz w:val="24"/>
-              </w:rPr>
-            </w:pPr>
-            <w:r>
-              <w:rPr>
-                <w:rFonts w:ascii="Arial" w:hAnsi="Arial" w:cs="Arial"/>
-                <w:kern w:val="0"/>
-                <w:sz w:val="24"/>
-              </w:rPr>
-              <w:t>Ex</w:t>
-            </w:r>
-            <w:bookmarkStart w:id="6" w:name="_GoBack"/>
-            <w:bookmarkEnd w:id="6"/>
-            <w:r>
-              <w:rPr>
-                <w:rFonts w:ascii="Arial" w:hAnsi="Arial" w:cs="Arial"/>
-                <w:kern w:val="0"/>
-                <w:sz w:val="24"/>
-              </w:rPr>
-              <w:t>tension module. Contains basic template classes that implement CRUD, user authentication, and some other useful classes.</w:t>
-            </w:r>
-          </w:p>
-        </w:tc>
-      </w:tr>
-      <w:tr>
-        <w:tc>
-          <w:tcPr>
-            <w:tcW w:w="2070" w:type="dxa"/>
-            <w:shd w:val="clear" w:color="auto" w:fill="auto"/>
-          </w:tcPr>
-          <w:p>
-            <w:pPr>
-              <w:spacing w:line="440" w:lineRule="exact"/>
-              <w:rPr>
-                <w:rFonts w:ascii="Arial" w:hAnsi="Arial" w:cs="Arial"/>
-                <w:kern w:val="0"/>
-                <w:sz w:val="24"/>
-              </w:rPr>
-            </w:pPr>
-            <w:r>
-              <w:rPr>
-                <w:rFonts w:ascii="Arial" w:hAnsi="Arial" w:cs="Arial"/>
-                <w:kern w:val="0"/>
-                <w:sz w:val="24"/>
-              </w:rPr>
               <w:t>panda-tool</w:t>
             </w:r>
           </w:p>
@@ -7871,7 +7803,17 @@
                 <w:kern w:val="0"/>
                 <w:sz w:val="24"/>
               </w:rPr>
-              <w:t xml:space="preserve">Can generate Entity/Query/Dao/Action class, </w:t>
+              <w:t>Can</w:t>
+            </w:r>
+            <w:bookmarkStart w:id="6" w:name="_GoBack"/>
+            <w:bookmarkEnd w:id="6"/>
+            <w:r>
+              <w:rPr>
+                <w:rFonts w:ascii="Arial" w:hAnsi="Arial" w:cs="Arial"/>
+                <w:kern w:val="0"/>
+                <w:sz w:val="24"/>
+              </w:rPr>
+              <w:t xml:space="preserve"> generate Entity/Query/Dao/Action class, </w:t>
             </w:r>
             <w:proofErr w:type="spellStart"/>
             <w:r>
@@ -7952,6 +7894,110 @@
                 <w:sz w:val="24"/>
               </w:rPr>
               <w:t>Web Service API client (WordPress XMP-RPC, Google Vision API).</w:t>
+            </w:r>
+          </w:p>
+        </w:tc>
+      </w:tr>
+      <w:tr>
+        <w:tc>
+          <w:tcPr>
+            <w:tcW w:w="2070" w:type="dxa"/>
+            <w:tcBorders>
+              <w:top w:val="single" w:sz="4" w:space="0" w:color="A6A6A6"/>
+              <w:left w:val="single" w:sz="4" w:space="0" w:color="A6A6A6"/>
+              <w:bottom w:val="single" w:sz="4" w:space="0" w:color="A6A6A6"/>
+              <w:right w:val="single" w:sz="4" w:space="0" w:color="A6A6A6"/>
+            </w:tcBorders>
+            <w:shd w:val="clear" w:color="auto" w:fill="auto"/>
+          </w:tcPr>
+          <w:p>
+            <w:pPr>
+              <w:spacing w:line="440" w:lineRule="exact"/>
+              <w:rPr>
+                <w:rFonts w:ascii="Arial" w:hAnsi="Arial" w:cs="Arial"/>
+                <w:kern w:val="0"/>
+                <w:sz w:val="24"/>
+              </w:rPr>
+            </w:pPr>
+            <w:r>
+              <w:rPr>
+                <w:rFonts w:ascii="Arial" w:hAnsi="Arial" w:cs="Arial"/>
+                <w:kern w:val="0"/>
+                <w:sz w:val="24"/>
+              </w:rPr>
+              <w:t>panda-</w:t>
+            </w:r>
+            <w:r>
+              <w:rPr>
+                <w:rFonts w:ascii="Arial" w:hAnsi="Arial" w:cs="Arial"/>
+                <w:kern w:val="0"/>
+                <w:sz w:val="24"/>
+              </w:rPr>
+              <w:t>wear</w:t>
+            </w:r>
+          </w:p>
+        </w:tc>
+        <w:tc>
+          <w:tcPr>
+            <w:tcW w:w="9630" w:type="dxa"/>
+            <w:tcBorders>
+              <w:top w:val="single" w:sz="4" w:space="0" w:color="A6A6A6"/>
+              <w:left w:val="single" w:sz="4" w:space="0" w:color="A6A6A6"/>
+              <w:bottom w:val="single" w:sz="4" w:space="0" w:color="A6A6A6"/>
+              <w:right w:val="single" w:sz="4" w:space="0" w:color="A6A6A6"/>
+            </w:tcBorders>
+            <w:shd w:val="clear" w:color="auto" w:fill="auto"/>
+          </w:tcPr>
+          <w:p>
+            <w:pPr>
+              <w:spacing w:line="440" w:lineRule="exact"/>
+              <w:rPr>
+                <w:rFonts w:ascii="Arial" w:hAnsi="Arial" w:cs="Arial"/>
+                <w:kern w:val="0"/>
+                <w:sz w:val="24"/>
+              </w:rPr>
+            </w:pPr>
+            <w:r>
+              <w:rPr>
+                <w:rFonts w:ascii="Arial" w:hAnsi="Arial" w:cs="Arial"/>
+                <w:kern w:val="0"/>
+                <w:sz w:val="24"/>
+              </w:rPr>
+              <w:t xml:space="preserve">Extension </w:t>
+            </w:r>
+            <w:r>
+              <w:rPr>
+                <w:rFonts w:ascii="Arial" w:hAnsi="Arial" w:cs="Arial"/>
+                <w:kern w:val="0"/>
+                <w:sz w:val="24"/>
+              </w:rPr>
+              <w:t xml:space="preserve">Web-APP </w:t>
+            </w:r>
+            <w:r>
+              <w:rPr>
+                <w:rFonts w:ascii="Arial" w:hAnsi="Arial" w:cs="Arial"/>
+                <w:kern w:val="0"/>
+                <w:sz w:val="24"/>
+              </w:rPr>
+              <w:t xml:space="preserve">module. </w:t>
+            </w:r>
+          </w:p>
+          <w:p>
+            <w:pPr>
+              <w:spacing w:line="440" w:lineRule="exact"/>
+              <w:rPr>
+                <w:rFonts w:ascii="Arial" w:hAnsi="Arial" w:cs="Arial"/>
+                <w:kern w:val="0"/>
+                <w:sz w:val="24"/>
+              </w:rPr>
+            </w:pPr>
+            <w:r>
+              <w:rPr>
+                <w:rFonts w:ascii="Arial" w:hAnsi="Arial" w:cs="Arial"/>
+                <w:kern w:val="0"/>
+                <w:sz w:val="24"/>
+              </w:rPr>
+              <w:t>Contains basic template classes that implement CRUD, user authentication, and some other useful classes.</w:t>
             </w:r>
           </w:p>
         </w:tc>
@@ -9615,7 +9661,7 @@
               </wp:anchor>
             </w:drawing>
           </mc:Choice>
-          <mc:Fallback xmlns:mo="http://schemas.microsoft.com/office/mac/office/2008/main" xmlns:mv="urn:schemas-microsoft-com:mac:vml">
+          <mc:Fallback xmlns:mv="urn:schemas-microsoft-com:mac:vml" xmlns:mo="http://schemas.microsoft.com/office/mac/office/2008/main">
             <w:pict>
               <v:line w14:anchorId="0CF614D3" id="Line 405" o:spid="_x0000_s1026" style="position:absolute;z-index:8;visibility:visible;mso-wrap-style:square;mso-width-percent:0;mso-height-percent:0;mso-wrap-distance-left:9pt;mso-wrap-distance-top:0;mso-wrap-distance-right:9pt;mso-wrap-distance-bottom:0;mso-position-horizontal:absolute;mso-position-horizontal-relative:text;mso-position-vertical:absolute;mso-position-vertical-relative:text;mso-width-percent:0;mso-height-percent:0;mso-width-relative:page;mso-height-relative:page" from="383.1pt,12pt" to="437.1pt,12pt" o:gfxdata="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" strokecolor="fuchsia" strokeweight="7.5pt">
                 <v:stroke endarrow="classic"/>
@@ -9692,7 +9738,7 @@
               </wp:anchor>
             </w:drawing>
           </mc:Choice>
-          <mc:Fallback xmlns:mo="http://schemas.microsoft.com/office/mac/office/2008/main" xmlns:mv="urn:schemas-microsoft-com:mac:vml">
+          <mc:Fallback xmlns:mv="urn:schemas-microsoft-com:mac:vml" xmlns:mo="http://schemas.microsoft.com/office/mac/office/2008/main">
             <w:pict>
               <v:line w14:anchorId="276EF274" id="Line 403" o:spid="_x0000_s1026" style="position:absolute;z-index:7;visibility:visible;mso-wrap-style:square;mso-width-percent:0;mso-height-percent:0;mso-wrap-distance-left:9pt;mso-wrap-distance-top:0;mso-wrap-distance-right:9pt;mso-wrap-distance-bottom:0;mso-position-horizontal:absolute;mso-position-horizontal-relative:text;mso-position-vertical:absolute;mso-position-vertical-relative:text;mso-width-percent:0;mso-height-percent:0;mso-width-relative:page;mso-height-relative:page" from="166.25pt,12pt" to="220.25pt,12pt" o:gfxdata="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" strokecolor="fuchsia" strokeweight="7.5pt">
                 <v:stroke endarrow="classic"/>
@@ -16523,7 +16569,7 @@
             </wp:anchor>
           </w:drawing>
         </mc:Choice>
-        <mc:Fallback xmlns:mo="http://schemas.microsoft.com/office/mac/office/2008/main" xmlns:mv="urn:schemas-microsoft-com:mac:vml">
+        <mc:Fallback xmlns:mv="urn:schemas-microsoft-com:mac:vml" xmlns:mo="http://schemas.microsoft.com/office/mac/office/2008/main">
           <w:pict>
             <v:line w14:anchorId="307C774F" id="Line 16" o:spid="_x0000_s1026" style="position:absolute;z-index:4;visibility:visible;mso-wrap-style:square;mso-width-percent:0;mso-height-percent:0;mso-wrap-distance-left:9pt;mso-wrap-distance-top:0;mso-wrap-distance-right:9pt;mso-wrap-distance-bottom:0;mso-position-horizontal:absolute;mso-position-horizontal-relative:text;mso-position-vertical:absolute;mso-position-vertical-relative:text;mso-width-percent:0;mso-height-percent:0;mso-width-relative:page;mso-height-relative:page" from="-9pt,7.45pt" to="666pt,7.45pt" o:gfxdata="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"/>
           </w:pict>
@@ -16914,7 +16960,7 @@
             </wp:anchor>
           </w:drawing>
         </mc:Choice>
-        <mc:Fallback xmlns:mo="http://schemas.microsoft.com/office/mac/office/2008/main" xmlns:mv="urn:schemas-microsoft-com:mac:vml">
+        <mc:Fallback xmlns:mv="urn:schemas-microsoft-com:mac:vml" xmlns:mo="http://schemas.microsoft.com/office/mac/office/2008/main">
           <w:pict>
             <v:line w14:anchorId="77DA6F6F" id="Line 15" o:spid="_x0000_s1026" style="position:absolute;flip:y;z-index:3;visibility:visible;mso-wrap-style:square;mso-width-percent:0;mso-height-percent:0;mso-wrap-distance-left:9pt;mso-wrap-distance-top:0;mso-wrap-distance-right:9pt;mso-wrap-distance-bottom:0;mso-position-horizontal:absolute;mso-position-horizontal-relative:text;mso-position-vertical:absolute;mso-position-vertical-relative:text;mso-width-percent:0;mso-height-percent:0;mso-width-relative:page;mso-height-relative:page" from="-9pt,24.5pt" to="666pt,24.5pt" o:gfxdata="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"/>
           </w:pict>
@@ -23985,7 +24031,7 @@
 </file>
 
 <file path=customXml/itemProps1.xml><?xml version="1.0" encoding="utf-8"?>
-<ds:datastoreItem xmlns:ds="http://schemas.openxmlformats.org/officeDocument/2006/customXml" ds:itemID="{FB48F2C5-E947-4072-8C59-90D6545CA5E7}">
+<ds:datastoreItem xmlns:ds="http://schemas.openxmlformats.org/officeDocument/2006/customXml" ds:itemID="{EFD4726C-03A7-49C3-8A0F-7015FCFA42F1}">
   <ds:schemaRefs>
     <ds:schemaRef ds:uri="http://schemas.openxmlformats.org/officeDocument/2006/bibliography"/>
   </ds:schemaRefs>

</xml_diff>

<commit_message>
docs: change gear to gems
</commit_message>
<xml_diff>
--- a/docs/docs/pandafw_en.docx
+++ b/docs/docs/pandafw_en.docx
@@ -7592,6 +7592,58 @@
         <w:tc>
           <w:tcPr>
             <w:tcW w:w="2070" w:type="dxa"/>
+            <w:tcBorders>
+              <w:top w:val="single" w:sz="4" w:space="0" w:color="A6A6A6"/>
+              <w:left w:val="single" w:sz="4" w:space="0" w:color="A6A6A6"/>
+              <w:bottom w:val="single" w:sz="4" w:space="0" w:color="A6A6A6"/>
+              <w:right w:val="single" w:sz="4" w:space="0" w:color="A6A6A6"/>
+            </w:tcBorders>
+            <w:shd w:val="clear" w:color="auto" w:fill="auto"/>
+          </w:tcPr>
+          <w:p>
+            <w:pPr>
+              <w:spacing w:line="440" w:lineRule="exact"/>
+              <w:rPr>
+                <w:rFonts w:ascii="Arial" w:hAnsi="Arial" w:cs="Arial" w:hint="eastAsia"/>
+                <w:kern w:val="0"/>
+                <w:sz w:val="24"/>
+              </w:rPr>
+            </w:pPr>
+            <w:r>
+              <w:rPr>
+                <w:rFonts w:ascii="Arial" w:hAnsi="Arial" w:cs="Arial"/>
+                <w:kern w:val="0"/>
+                <w:sz w:val="24"/>
+              </w:rPr>
+              <w:t>p</w:t>
+            </w:r>
+            <w:r>
+              <w:rPr>
+                <w:rFonts w:ascii="Arial" w:hAnsi="Arial" w:cs="Arial"/>
+                <w:kern w:val="0"/>
+                <w:sz w:val="24"/>
+              </w:rPr>
+              <w:t>anda</w:t>
+            </w:r>
+            <w:r>
+              <w:rPr>
+                <w:rFonts w:ascii="Arial" w:hAnsi="Arial" w:cs="Arial"/>
+                <w:kern w:val="0"/>
+                <w:sz w:val="24"/>
+              </w:rPr>
+              <w:t>-gems</w:t>
+            </w:r>
+          </w:p>
+        </w:tc>
+        <w:tc>
+          <w:tcPr>
+            <w:tcW w:w="9630" w:type="dxa"/>
+            <w:tcBorders>
+              <w:top w:val="single" w:sz="4" w:space="0" w:color="A6A6A6"/>
+              <w:left w:val="single" w:sz="4" w:space="0" w:color="A6A6A6"/>
+              <w:bottom w:val="single" w:sz="4" w:space="0" w:color="A6A6A6"/>
+              <w:right w:val="single" w:sz="4" w:space="0" w:color="A6A6A6"/>
+            </w:tcBorders>
             <w:shd w:val="clear" w:color="auto" w:fill="auto"/>
           </w:tcPr>
           <w:p>
@@ -7609,7 +7661,77 @@
                 <w:kern w:val="0"/>
                 <w:sz w:val="24"/>
               </w:rPr>
-              <w:t>panda-glue</w:t>
+              <w:t xml:space="preserve">Extension </w:t>
+            </w:r>
+            <w:r>
+              <w:rPr>
+                <w:rFonts w:ascii="Arial" w:hAnsi="Arial" w:cs="Arial"/>
+                <w:kern w:val="0"/>
+                <w:sz w:val="24"/>
+              </w:rPr>
+              <w:t xml:space="preserve">Web-APP </w:t>
+            </w:r>
+            <w:r>
+              <w:rPr>
+                <w:rFonts w:ascii="Arial" w:hAnsi="Arial" w:cs="Arial"/>
+                <w:kern w:val="0"/>
+                <w:sz w:val="24"/>
+              </w:rPr>
+              <w:t xml:space="preserve">module. </w:t>
+            </w:r>
+          </w:p>
+          <w:p>
+            <w:pPr>
+              <w:spacing w:line="440" w:lineRule="exact"/>
+              <w:rPr>
+                <w:rFonts w:ascii="Arial" w:hAnsi="Arial" w:cs="Arial"/>
+                <w:kern w:val="0"/>
+                <w:sz w:val="24"/>
+              </w:rPr>
+            </w:pPr>
+            <w:r>
+              <w:rPr>
+                <w:rFonts w:ascii="Arial" w:hAnsi="Arial" w:cs="Arial"/>
+                <w:kern w:val="0"/>
+                <w:sz w:val="24"/>
+              </w:rPr>
+              <w:t>Contains basic template classes that implement CRUD, user authentication, and some other useful classes.</w:t>
+            </w:r>
+          </w:p>
+        </w:tc>
+      </w:tr>
+      <w:tr>
+        <w:tc>
+          <w:tcPr>
+            <w:tcW w:w="2070" w:type="dxa"/>
+            <w:shd w:val="clear" w:color="auto" w:fill="auto"/>
+          </w:tcPr>
+          <w:p>
+            <w:pPr>
+              <w:spacing w:line="440" w:lineRule="exact"/>
+              <w:rPr>
+                <w:rFonts w:ascii="Arial" w:hAnsi="Arial" w:cs="Arial"/>
+                <w:kern w:val="0"/>
+                <w:sz w:val="24"/>
+              </w:rPr>
+            </w:pPr>
+            <w:r>
+              <w:rPr>
+                <w:rFonts w:ascii="Arial" w:hAnsi="Arial" w:cs="Arial"/>
+                <w:kern w:val="0"/>
+                <w:sz w:val="24"/>
+              </w:rPr>
+              <w:t>p</w:t>
+            </w:r>
+            <w:bookmarkStart w:id="6" w:name="_GoBack"/>
+            <w:bookmarkEnd w:id="6"/>
+            <w:r>
+              <w:rPr>
+                <w:rFonts w:ascii="Arial" w:hAnsi="Arial" w:cs="Arial"/>
+                <w:kern w:val="0"/>
+                <w:sz w:val="24"/>
+              </w:rPr>
+              <w:t>anda-glue</w:t>
             </w:r>
           </w:p>
         </w:tc>
@@ -7803,17 +7925,7 @@
                 <w:kern w:val="0"/>
                 <w:sz w:val="24"/>
               </w:rPr>
-              <w:t>Can</w:t>
-            </w:r>
-            <w:bookmarkStart w:id="6" w:name="_GoBack"/>
-            <w:bookmarkEnd w:id="6"/>
-            <w:r>
-              <w:rPr>
-                <w:rFonts w:ascii="Arial" w:hAnsi="Arial" w:cs="Arial"/>
-                <w:kern w:val="0"/>
-                <w:sz w:val="24"/>
-              </w:rPr>
-              <w:t xml:space="preserve"> generate Entity/Query/Dao/Action class, </w:t>
+              <w:t xml:space="preserve">Can generate Entity/Query/Dao/Action class, </w:t>
             </w:r>
             <w:proofErr w:type="spellStart"/>
             <w:r>
@@ -7894,110 +8006,6 @@
                 <w:sz w:val="24"/>
               </w:rPr>
               <w:t>Web Service API client (WordPress XMP-RPC, Google Vision API).</w:t>
-            </w:r>
-          </w:p>
-        </w:tc>
-      </w:tr>
-      <w:tr>
-        <w:tc>
-          <w:tcPr>
-            <w:tcW w:w="2070" w:type="dxa"/>
-            <w:tcBorders>
-              <w:top w:val="single" w:sz="4" w:space="0" w:color="A6A6A6"/>
-              <w:left w:val="single" w:sz="4" w:space="0" w:color="A6A6A6"/>
-              <w:bottom w:val="single" w:sz="4" w:space="0" w:color="A6A6A6"/>
-              <w:right w:val="single" w:sz="4" w:space="0" w:color="A6A6A6"/>
-            </w:tcBorders>
-            <w:shd w:val="clear" w:color="auto" w:fill="auto"/>
-          </w:tcPr>
-          <w:p>
-            <w:pPr>
-              <w:spacing w:line="440" w:lineRule="exact"/>
-              <w:rPr>
-                <w:rFonts w:ascii="Arial" w:hAnsi="Arial" w:cs="Arial"/>
-                <w:kern w:val="0"/>
-                <w:sz w:val="24"/>
-              </w:rPr>
-            </w:pPr>
-            <w:r>
-              <w:rPr>
-                <w:rFonts w:ascii="Arial" w:hAnsi="Arial" w:cs="Arial"/>
-                <w:kern w:val="0"/>
-                <w:sz w:val="24"/>
-              </w:rPr>
-              <w:t>panda-</w:t>
-            </w:r>
-            <w:r>
-              <w:rPr>
-                <w:rFonts w:ascii="Arial" w:hAnsi="Arial" w:cs="Arial"/>
-                <w:kern w:val="0"/>
-                <w:sz w:val="24"/>
-              </w:rPr>
-              <w:t>wear</w:t>
-            </w:r>
-          </w:p>
-        </w:tc>
-        <w:tc>
-          <w:tcPr>
-            <w:tcW w:w="9630" w:type="dxa"/>
-            <w:tcBorders>
-              <w:top w:val="single" w:sz="4" w:space="0" w:color="A6A6A6"/>
-              <w:left w:val="single" w:sz="4" w:space="0" w:color="A6A6A6"/>
-              <w:bottom w:val="single" w:sz="4" w:space="0" w:color="A6A6A6"/>
-              <w:right w:val="single" w:sz="4" w:space="0" w:color="A6A6A6"/>
-            </w:tcBorders>
-            <w:shd w:val="clear" w:color="auto" w:fill="auto"/>
-          </w:tcPr>
-          <w:p>
-            <w:pPr>
-              <w:spacing w:line="440" w:lineRule="exact"/>
-              <w:rPr>
-                <w:rFonts w:ascii="Arial" w:hAnsi="Arial" w:cs="Arial"/>
-                <w:kern w:val="0"/>
-                <w:sz w:val="24"/>
-              </w:rPr>
-            </w:pPr>
-            <w:r>
-              <w:rPr>
-                <w:rFonts w:ascii="Arial" w:hAnsi="Arial" w:cs="Arial"/>
-                <w:kern w:val="0"/>
-                <w:sz w:val="24"/>
-              </w:rPr>
-              <w:t xml:space="preserve">Extension </w:t>
-            </w:r>
-            <w:r>
-              <w:rPr>
-                <w:rFonts w:ascii="Arial" w:hAnsi="Arial" w:cs="Arial"/>
-                <w:kern w:val="0"/>
-                <w:sz w:val="24"/>
-              </w:rPr>
-              <w:t xml:space="preserve">Web-APP </w:t>
-            </w:r>
-            <w:r>
-              <w:rPr>
-                <w:rFonts w:ascii="Arial" w:hAnsi="Arial" w:cs="Arial"/>
-                <w:kern w:val="0"/>
-                <w:sz w:val="24"/>
-              </w:rPr>
-              <w:t xml:space="preserve">module. </w:t>
-            </w:r>
-          </w:p>
-          <w:p>
-            <w:pPr>
-              <w:spacing w:line="440" w:lineRule="exact"/>
-              <w:rPr>
-                <w:rFonts w:ascii="Arial" w:hAnsi="Arial" w:cs="Arial"/>
-                <w:kern w:val="0"/>
-                <w:sz w:val="24"/>
-              </w:rPr>
-            </w:pPr>
-            <w:r>
-              <w:rPr>
-                <w:rFonts w:ascii="Arial" w:hAnsi="Arial" w:cs="Arial"/>
-                <w:kern w:val="0"/>
-                <w:sz w:val="24"/>
-              </w:rPr>
-              <w:t>Contains basic template classes that implement CRUD, user authentication, and some other useful classes.</w:t>
             </w:r>
           </w:p>
         </w:tc>
@@ -9661,7 +9669,7 @@
               </wp:anchor>
             </w:drawing>
           </mc:Choice>
-          <mc:Fallback xmlns:mv="urn:schemas-microsoft-com:mac:vml" xmlns:mo="http://schemas.microsoft.com/office/mac/office/2008/main">
+          <mc:Fallback xmlns:mo="http://schemas.microsoft.com/office/mac/office/2008/main" xmlns:mv="urn:schemas-microsoft-com:mac:vml">
             <w:pict>
               <v:line w14:anchorId="0CF614D3" id="Line 405" o:spid="_x0000_s1026" style="position:absolute;z-index:8;visibility:visible;mso-wrap-style:square;mso-width-percent:0;mso-height-percent:0;mso-wrap-distance-left:9pt;mso-wrap-distance-top:0;mso-wrap-distance-right:9pt;mso-wrap-distance-bottom:0;mso-position-horizontal:absolute;mso-position-horizontal-relative:text;mso-position-vertical:absolute;mso-position-vertical-relative:text;mso-width-percent:0;mso-height-percent:0;mso-width-relative:page;mso-height-relative:page" from="383.1pt,12pt" to="437.1pt,12pt" o:gfxdata="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" strokecolor="fuchsia" strokeweight="7.5pt">
                 <v:stroke endarrow="classic"/>
@@ -9738,7 +9746,7 @@
               </wp:anchor>
             </w:drawing>
           </mc:Choice>
-          <mc:Fallback xmlns:mv="urn:schemas-microsoft-com:mac:vml" xmlns:mo="http://schemas.microsoft.com/office/mac/office/2008/main">
+          <mc:Fallback xmlns:mo="http://schemas.microsoft.com/office/mac/office/2008/main" xmlns:mv="urn:schemas-microsoft-com:mac:vml">
             <w:pict>
               <v:line w14:anchorId="276EF274" id="Line 403" o:spid="_x0000_s1026" style="position:absolute;z-index:7;visibility:visible;mso-wrap-style:square;mso-width-percent:0;mso-height-percent:0;mso-wrap-distance-left:9pt;mso-wrap-distance-top:0;mso-wrap-distance-right:9pt;mso-wrap-distance-bottom:0;mso-position-horizontal:absolute;mso-position-horizontal-relative:text;mso-position-vertical:absolute;mso-position-vertical-relative:text;mso-width-percent:0;mso-height-percent:0;mso-width-relative:page;mso-height-relative:page" from="166.25pt,12pt" to="220.25pt,12pt" o:gfxdata="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" strokecolor="fuchsia" strokeweight="7.5pt">
                 <v:stroke endarrow="classic"/>
@@ -16569,7 +16577,7 @@
             </wp:anchor>
           </w:drawing>
         </mc:Choice>
-        <mc:Fallback xmlns:mv="urn:schemas-microsoft-com:mac:vml" xmlns:mo="http://schemas.microsoft.com/office/mac/office/2008/main">
+        <mc:Fallback xmlns:mo="http://schemas.microsoft.com/office/mac/office/2008/main" xmlns:mv="urn:schemas-microsoft-com:mac:vml">
           <w:pict>
             <v:line w14:anchorId="307C774F" id="Line 16" o:spid="_x0000_s1026" style="position:absolute;z-index:4;visibility:visible;mso-wrap-style:square;mso-width-percent:0;mso-height-percent:0;mso-wrap-distance-left:9pt;mso-wrap-distance-top:0;mso-wrap-distance-right:9pt;mso-wrap-distance-bottom:0;mso-position-horizontal:absolute;mso-position-horizontal-relative:text;mso-position-vertical:absolute;mso-position-vertical-relative:text;mso-width-percent:0;mso-height-percent:0;mso-width-relative:page;mso-height-relative:page" from="-9pt,7.45pt" to="666pt,7.45pt" o:gfxdata="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"/>
           </w:pict>
@@ -16960,7 +16968,7 @@
             </wp:anchor>
           </w:drawing>
         </mc:Choice>
-        <mc:Fallback xmlns:mv="urn:schemas-microsoft-com:mac:vml" xmlns:mo="http://schemas.microsoft.com/office/mac/office/2008/main">
+        <mc:Fallback xmlns:mo="http://schemas.microsoft.com/office/mac/office/2008/main" xmlns:mv="urn:schemas-microsoft-com:mac:vml">
           <w:pict>
             <v:line w14:anchorId="77DA6F6F" id="Line 15" o:spid="_x0000_s1026" style="position:absolute;flip:y;z-index:3;visibility:visible;mso-wrap-style:square;mso-width-percent:0;mso-height-percent:0;mso-wrap-distance-left:9pt;mso-wrap-distance-top:0;mso-wrap-distance-right:9pt;mso-wrap-distance-bottom:0;mso-position-horizontal:absolute;mso-position-horizontal-relative:text;mso-position-vertical:absolute;mso-position-vertical-relative:text;mso-width-percent:0;mso-height-percent:0;mso-width-relative:page;mso-height-relative:page" from="-9pt,24.5pt" to="666pt,24.5pt" o:gfxdata="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"/>
           </w:pict>
@@ -24031,7 +24039,7 @@
 </file>
 
 <file path=customXml/itemProps1.xml><?xml version="1.0" encoding="utf-8"?>
-<ds:datastoreItem xmlns:ds="http://schemas.openxmlformats.org/officeDocument/2006/customXml" ds:itemID="{EFD4726C-03A7-49C3-8A0F-7015FCFA42F1}">
+<ds:datastoreItem xmlns:ds="http://schemas.openxmlformats.org/officeDocument/2006/customXml" ds:itemID="{179137B8-BAC4-449D-84D9-C655D81FA016}">
   <ds:schemaRefs>
     <ds:schemaRef ds:uri="http://schemas.openxmlformats.org/officeDocument/2006/bibliography"/>
   </ds:schemaRefs>

</xml_diff>